<commit_message>
Updated the WMX Getting Started Doc with the changes needed.
</commit_message>
<xml_diff>
--- a/WorkflowManager/Getting started with CTM Workflows.docx
+++ b/WorkflowManager/Getting started with CTM Workflows.docx
@@ -3357,58 +3357,62 @@
         <w:rPr>
           <w:rFonts w:asciiTheme="majorHAnsi" w:hAnsiTheme="majorHAnsi"/>
         </w:rPr>
-        <w:t>to prev</w:t>
-      </w:r>
-      <w:bookmarkStart w:id="5" w:name="_GoBack"/>
+        <w:t xml:space="preserve">to prevent </w:t>
+      </w:r>
+      <w:r>
+        <w:rPr>
+          <w:rFonts w:asciiTheme="majorHAnsi" w:hAnsiTheme="majorHAnsi"/>
+        </w:rPr>
+        <w:t>incorrect data from being pushed to the production database.</w:t>
+      </w:r>
+    </w:p>
+    <w:p>
+      <w:pPr>
+        <w:rPr>
+          <w:rFonts w:asciiTheme="majorHAnsi" w:hAnsiTheme="majorHAnsi"/>
+        </w:rPr>
+      </w:pPr>
+      <w:r>
+        <w:rPr>
+          <w:rFonts w:asciiTheme="majorHAnsi" w:hAnsiTheme="majorHAnsi"/>
+        </w:rPr>
+        <w:t>The main work of data production, creating and modifying data, will be done by a data extraction technician.  The technician has a choice to either edit the data while connected to the database with a version or create a check-out replica.  Both options are supported in the workflow.  This allows the technician to choose the method that performs best within your environment.  If the technician works in a remote office or your network prevents efficient editing when connected directly to the database, a check-out replica can be created.</w:t>
+      </w:r>
+    </w:p>
+    <w:p>
+      <w:pPr>
+        <w:rPr>
+          <w:rFonts w:asciiTheme="majorHAnsi" w:hAnsiTheme="majorHAnsi"/>
+        </w:rPr>
+      </w:pPr>
+      <w:r>
+        <w:rPr>
+          <w:rFonts w:asciiTheme="majorHAnsi" w:hAnsiTheme="majorHAnsi"/>
+        </w:rPr>
+        <w:t>Once the extraction is complete, the thir</w:t>
+      </w:r>
+      <w:r>
+        <w:rPr>
+          <w:rFonts w:asciiTheme="majorHAnsi" w:hAnsiTheme="majorHAnsi"/>
+        </w:rPr>
+        <w:t>d person will perform the role o</w:t>
+      </w:r>
+      <w:r>
+        <w:rPr>
+          <w:rFonts w:asciiTheme="majorHAnsi" w:hAnsiTheme="majorHAnsi"/>
+        </w:rPr>
+        <w:t>f independent quality control.  The job will be assigned to a quality technician who will review the data and determine if it is ready to be published.  If the data has acceptable quality the project lead can publish the data.  If the data is not acceptable it can be returned to the extraction technician for further edits.</w:t>
+      </w:r>
+    </w:p>
+    <w:p>
+      <w:pPr>
+        <w:pStyle w:val="Heading2"/>
+      </w:pPr>
+      <w:bookmarkStart w:id="5" w:name="_Toc458765641"/>
+      <w:r>
+        <w:t>CTM 25K Vector Data Production (Contractor) Workflow</w:t>
+      </w:r>
       <w:bookmarkEnd w:id="5"/>
-      <w:r>
-        <w:rPr>
-          <w:rFonts w:asciiTheme="majorHAnsi" w:hAnsiTheme="majorHAnsi"/>
-        </w:rPr>
-        <w:t xml:space="preserve">ent </w:t>
-      </w:r>
-      <w:r>
-        <w:rPr>
-          <w:rFonts w:asciiTheme="majorHAnsi" w:hAnsiTheme="majorHAnsi"/>
-        </w:rPr>
-        <w:t>incorrect data from being pushed to the production database.</w:t>
-      </w:r>
-    </w:p>
-    <w:p>
-      <w:pPr>
-        <w:rPr>
-          <w:rFonts w:asciiTheme="majorHAnsi" w:hAnsiTheme="majorHAnsi"/>
-        </w:rPr>
-      </w:pPr>
-      <w:r>
-        <w:rPr>
-          <w:rFonts w:asciiTheme="majorHAnsi" w:hAnsiTheme="majorHAnsi"/>
-        </w:rPr>
-        <w:t>The main work of data production, creating and modifying data, will be done by a data extraction technician.  The technician has a choice to either edit the data while connected to the database with a version or create a check-out replica.  Both options are supported in the workflow.  This allows the technician to choose the method that performs best within your environment.  If the technician works in a remote office or your network prevents efficient editing when connected directly to the database, a check-out replica can be created.</w:t>
-      </w:r>
-    </w:p>
-    <w:p>
-      <w:pPr>
-        <w:rPr>
-          <w:rFonts w:asciiTheme="majorHAnsi" w:hAnsiTheme="majorHAnsi"/>
-        </w:rPr>
-      </w:pPr>
-      <w:r>
-        <w:rPr>
-          <w:rFonts w:asciiTheme="majorHAnsi" w:hAnsiTheme="majorHAnsi"/>
-        </w:rPr>
-        <w:t>Once the extraction is complete, the third person will perform the role if independent quality control.  The job will be assigned to a quality technician who will review the data and determine if it is ready to be published.  If the data has acceptable quality the project lead can publish the data.  If the data is not acceptable it can be returned to the extraction technician for further edits.</w:t>
-      </w:r>
-    </w:p>
-    <w:p>
-      <w:pPr>
-        <w:pStyle w:val="Heading2"/>
-      </w:pPr>
-      <w:bookmarkStart w:id="6" w:name="_Toc458765641"/>
-      <w:r>
-        <w:t>CTM 25K Vector Data Production (Contractor) Workflow</w:t>
-      </w:r>
-      <w:bookmarkEnd w:id="6"/>
     </w:p>
     <w:p>
       <w:pPr>
@@ -3564,19 +3568,19 @@
       <w:pPr>
         <w:pStyle w:val="Heading1"/>
       </w:pPr>
-      <w:bookmarkStart w:id="7" w:name="_Loading_CTM_workflows"/>
-      <w:bookmarkStart w:id="8" w:name="_Toc458765642"/>
+      <w:bookmarkStart w:id="6" w:name="_Loading_CTM_workflows"/>
+      <w:bookmarkStart w:id="7" w:name="_Toc458765642"/>
+      <w:bookmarkEnd w:id="6"/>
+      <w:r>
+        <w:t>Loading</w:t>
+      </w:r>
+      <w:r>
+        <w:t xml:space="preserve"> CTM workflow</w:t>
+      </w:r>
+      <w:r>
+        <w:t>s</w:t>
+      </w:r>
       <w:bookmarkEnd w:id="7"/>
-      <w:r>
-        <w:t>Loading</w:t>
-      </w:r>
-      <w:r>
-        <w:t xml:space="preserve"> CTM workflow</w:t>
-      </w:r>
-      <w:r>
-        <w:t>s</w:t>
-      </w:r>
-      <w:bookmarkEnd w:id="8"/>
     </w:p>
     <w:p>
       <w:pPr>
@@ -3824,25 +3828,25 @@
       <w:pPr>
         <w:pStyle w:val="Heading2"/>
       </w:pPr>
-      <w:bookmarkStart w:id="9" w:name="_Loading_workflows_into"/>
-      <w:bookmarkStart w:id="10" w:name="_Toc458765643"/>
+      <w:bookmarkStart w:id="8" w:name="_Loading_workflows_into"/>
+      <w:bookmarkStart w:id="9" w:name="_Toc458765643"/>
+      <w:bookmarkEnd w:id="8"/>
+      <w:r>
+        <w:t>Loading workflow</w:t>
+      </w:r>
+      <w:r>
+        <w:t xml:space="preserve">s </w:t>
+      </w:r>
+      <w:r>
+        <w:t xml:space="preserve">into </w:t>
+      </w:r>
+      <w:r>
+        <w:t>an</w:t>
+      </w:r>
+      <w:r>
+        <w:t xml:space="preserve"> existing Workflow Manager Repository</w:t>
+      </w:r>
       <w:bookmarkEnd w:id="9"/>
-      <w:r>
-        <w:t>Loading workflow</w:t>
-      </w:r>
-      <w:r>
-        <w:t xml:space="preserve">s </w:t>
-      </w:r>
-      <w:r>
-        <w:t xml:space="preserve">into </w:t>
-      </w:r>
-      <w:r>
-        <w:t>an</w:t>
-      </w:r>
-      <w:r>
-        <w:t xml:space="preserve"> existing Workflow Manager Repository</w:t>
-      </w:r>
-      <w:bookmarkEnd w:id="10"/>
     </w:p>
     <w:p>
       <w:pPr>
@@ -4079,7 +4083,25 @@
           <w:sz w:val="22"/>
           <w:szCs w:val="22"/>
         </w:rPr>
-        <w:t xml:space="preserve">: if you receive a message indicating that the current user is not an administrator, you should contact someone how is an administrator in the Workflow Manager repository and ask them to add your user to the Administrator group.  </w:t>
+        <w:t xml:space="preserve">: if you receive a message indicating that the current user is not an administrator, you should contact someone </w:t>
+      </w:r>
+      <w:r>
+        <w:rPr>
+          <w:rFonts w:asciiTheme="majorHAnsi" w:hAnsiTheme="majorHAnsi" w:cs="Courier New"/>
+          <w:i/>
+          <w:sz w:val="22"/>
+          <w:szCs w:val="22"/>
+        </w:rPr>
+        <w:t>who</w:t>
+      </w:r>
+      <w:r>
+        <w:rPr>
+          <w:rFonts w:asciiTheme="majorHAnsi" w:hAnsiTheme="majorHAnsi" w:cs="Courier New"/>
+          <w:i/>
+          <w:sz w:val="22"/>
+          <w:szCs w:val="22"/>
+        </w:rPr>
+        <w:t xml:space="preserve"> is an administrator in the Workflow Manager repository and ask them to add your user to the Administrator group.  </w:t>
       </w:r>
     </w:p>
     <w:p>
@@ -4102,7 +4124,23 @@
           <w:sz w:val="22"/>
           <w:szCs w:val="22"/>
         </w:rPr>
-        <w:t xml:space="preserve">If the repository is not the default, right click and choose </w:t>
+        <w:t>If the repos</w:t>
+      </w:r>
+      <w:r>
+        <w:rPr>
+          <w:rFonts w:asciiTheme="majorHAnsi" w:hAnsiTheme="majorHAnsi" w:cs="Courier New"/>
+          <w:sz w:val="22"/>
+          <w:szCs w:val="22"/>
+        </w:rPr>
+        <w:t>itory is not the default, right-</w:t>
+      </w:r>
+      <w:r>
+        <w:rPr>
+          <w:rFonts w:asciiTheme="majorHAnsi" w:hAnsiTheme="majorHAnsi" w:cs="Courier New"/>
+          <w:sz w:val="22"/>
+          <w:szCs w:val="22"/>
+        </w:rPr>
+        <w:t xml:space="preserve">click and choose </w:t>
       </w:r>
       <w:r>
         <w:rPr>
@@ -4634,22 +4672,22 @@
       <w:pPr>
         <w:pStyle w:val="Heading2"/>
       </w:pPr>
-      <w:bookmarkStart w:id="11" w:name="_Loading_workflow_into"/>
-      <w:bookmarkStart w:id="12" w:name="_Toc458765644"/>
+      <w:bookmarkStart w:id="10" w:name="_Loading_workflow_into"/>
+      <w:bookmarkStart w:id="11" w:name="_Toc458765644"/>
+      <w:bookmarkEnd w:id="10"/>
+      <w:r>
+        <w:t>Loading workflow</w:t>
+      </w:r>
+      <w:r>
+        <w:t>s</w:t>
+      </w:r>
+      <w:r>
+        <w:t xml:space="preserve"> </w:t>
+      </w:r>
+      <w:r>
+        <w:t>into a new Workflow Manager Repository</w:t>
+      </w:r>
       <w:bookmarkEnd w:id="11"/>
-      <w:r>
-        <w:t>Loading workflow</w:t>
-      </w:r>
-      <w:r>
-        <w:t>s</w:t>
-      </w:r>
-      <w:r>
-        <w:t xml:space="preserve"> </w:t>
-      </w:r>
-      <w:r>
-        <w:t>into a new Workflow Manager Repository</w:t>
-      </w:r>
-      <w:bookmarkEnd w:id="12"/>
     </w:p>
     <w:p>
       <w:pPr>
@@ -5287,13 +5325,13 @@
       <w:pPr>
         <w:pStyle w:val="Heading1"/>
       </w:pPr>
-      <w:bookmarkStart w:id="13" w:name="_Updating_Workflow_Manager"/>
-      <w:bookmarkStart w:id="14" w:name="_Toc458765645"/>
+      <w:bookmarkStart w:id="12" w:name="_Updating_Workflow_Manager"/>
+      <w:bookmarkStart w:id="13" w:name="_Toc458765645"/>
+      <w:bookmarkEnd w:id="12"/>
+      <w:r>
+        <w:t>Updating Workflow Manager Configurations</w:t>
+      </w:r>
       <w:bookmarkEnd w:id="13"/>
-      <w:r>
-        <w:t>Updating Workflow Manager Configurations</w:t>
-      </w:r>
-      <w:bookmarkEnd w:id="14"/>
     </w:p>
     <w:p>
       <w:pPr>
@@ -5405,7 +5443,23 @@
           <w:sz w:val="22"/>
           <w:szCs w:val="22"/>
         </w:rPr>
-        <w:t xml:space="preserve">If the repository is not the default, right click and choose </w:t>
+        <w:t>If the repos</w:t>
+      </w:r>
+      <w:r>
+        <w:rPr>
+          <w:rFonts w:asciiTheme="majorHAnsi" w:hAnsiTheme="majorHAnsi" w:cs="Courier New"/>
+          <w:sz w:val="22"/>
+          <w:szCs w:val="22"/>
+        </w:rPr>
+        <w:t>itory is not the default, right-</w:t>
+      </w:r>
+      <w:r>
+        <w:rPr>
+          <w:rFonts w:asciiTheme="majorHAnsi" w:hAnsiTheme="majorHAnsi" w:cs="Courier New"/>
+          <w:sz w:val="22"/>
+          <w:szCs w:val="22"/>
+        </w:rPr>
+        <w:t xml:space="preserve">click and choose </w:t>
       </w:r>
       <w:r>
         <w:rPr>
@@ -5504,13 +5558,13 @@
       <w:pPr>
         <w:pStyle w:val="Heading2"/>
       </w:pPr>
-      <w:bookmarkStart w:id="15" w:name="_Users_and_Security"/>
-      <w:bookmarkStart w:id="16" w:name="_Toc458765646"/>
+      <w:bookmarkStart w:id="14" w:name="_Users_and_Security"/>
+      <w:bookmarkStart w:id="15" w:name="_Toc458765646"/>
+      <w:bookmarkEnd w:id="14"/>
+      <w:r>
+        <w:t>Users and Security</w:t>
+      </w:r>
       <w:bookmarkEnd w:id="15"/>
-      <w:r>
-        <w:t>Users and Security</w:t>
-      </w:r>
-      <w:bookmarkEnd w:id="16"/>
     </w:p>
     <w:p>
       <w:pPr>
@@ -5528,7 +5582,19 @@
         <w:rPr>
           <w:rFonts w:asciiTheme="majorHAnsi" w:hAnsiTheme="majorHAnsi"/>
         </w:rPr>
-        <w:t xml:space="preserve">configuring and testing the workflow.  These steps can also be used when assign privileges to other users, however, if you are maintaining a large number of users, you may also want to consider managing the user with Active Directory.  See </w:t>
+        <w:t>configuring and testing the workflow.  These steps can also be used when assign</w:t>
+      </w:r>
+      <w:r>
+        <w:rPr>
+          <w:rFonts w:asciiTheme="majorHAnsi" w:hAnsiTheme="majorHAnsi"/>
+        </w:rPr>
+        <w:t>ing</w:t>
+      </w:r>
+      <w:r>
+        <w:rPr>
+          <w:rFonts w:asciiTheme="majorHAnsi" w:hAnsiTheme="majorHAnsi"/>
+        </w:rPr>
+        <w:t xml:space="preserve"> privileges to other users, however, if you are maintaining a large number of users, you may also want to consider managing the user with Active Directory.  See </w:t>
       </w:r>
       <w:hyperlink r:id="rId9" w:history="1">
         <w:r>
@@ -6341,12 +6407,12 @@
       <w:pPr>
         <w:pStyle w:val="Heading2"/>
       </w:pPr>
-      <w:bookmarkStart w:id="17" w:name="_Toc458765647"/>
+      <w:bookmarkStart w:id="16" w:name="_Toc458765647"/>
       <w:r>
         <w:lastRenderedPageBreak/>
         <w:t>Data Workspaces</w:t>
       </w:r>
-      <w:bookmarkEnd w:id="17"/>
+      <w:bookmarkEnd w:id="16"/>
     </w:p>
     <w:p>
       <w:pPr>
@@ -6468,7 +6534,23 @@
           <w:sz w:val="22"/>
           <w:szCs w:val="22"/>
         </w:rPr>
-        <w:t xml:space="preserve">Under the Data Workspaces node, there should not </w:t>
+        <w:t>Under the Data Workspaces node, there should not</w:t>
+      </w:r>
+      <w:r>
+        <w:rPr>
+          <w:rFonts w:asciiTheme="majorHAnsi" w:hAnsiTheme="majorHAnsi" w:cs="Courier New"/>
+          <w:sz w:val="22"/>
+          <w:szCs w:val="22"/>
+        </w:rPr>
+        <w:t xml:space="preserve"> be</w:t>
+      </w:r>
+      <w:r>
+        <w:rPr>
+          <w:rFonts w:asciiTheme="majorHAnsi" w:hAnsiTheme="majorHAnsi" w:cs="Courier New"/>
+          <w:sz w:val="22"/>
+          <w:szCs w:val="22"/>
+        </w:rPr>
+        <w:t xml:space="preserve"> </w:t>
       </w:r>
       <w:r>
         <w:rPr>
@@ -6495,13 +6577,13 @@
       <w:pPr>
         <w:pStyle w:val="Heading3"/>
       </w:pPr>
-      <w:bookmarkStart w:id="18" w:name="_Production_Database"/>
-      <w:bookmarkStart w:id="19" w:name="_Toc458765648"/>
+      <w:bookmarkStart w:id="17" w:name="_Production_Database"/>
+      <w:bookmarkStart w:id="18" w:name="_Toc458765648"/>
+      <w:bookmarkEnd w:id="17"/>
+      <w:r>
+        <w:t>Production Database</w:t>
+      </w:r>
       <w:bookmarkEnd w:id="18"/>
-      <w:r>
-        <w:t>Production Database</w:t>
-      </w:r>
-      <w:bookmarkEnd w:id="19"/>
     </w:p>
     <w:p>
       <w:pPr>
@@ -6750,8 +6832,8 @@
           <w:t>http://desktop.arcgis.com/en/desktop/latest/guide-books/extensions/production-mapping/introduction-to-storing-a-production-mapping-geodatabase-in-oracle.htm</w:t>
         </w:r>
       </w:hyperlink>
-      <w:bookmarkStart w:id="20" w:name="_Create_new_a"/>
-      <w:bookmarkEnd w:id="20"/>
+      <w:bookmarkStart w:id="19" w:name="_Create_new_a"/>
+      <w:bookmarkEnd w:id="19"/>
     </w:p>
     <w:p>
       <w:pPr>
@@ -6983,7 +7065,15 @@
           <w:sz w:val="22"/>
           <w:szCs w:val="22"/>
         </w:rPr>
-        <w:t>Click OK at add the database.</w:t>
+        <w:t>Click OK to</w:t>
+      </w:r>
+      <w:r>
+        <w:rPr>
+          <w:rFonts w:asciiTheme="majorHAnsi" w:hAnsiTheme="majorHAnsi" w:cs="Courier New"/>
+          <w:sz w:val="22"/>
+          <w:szCs w:val="22"/>
+        </w:rPr>
+        <w:t xml:space="preserve"> add the database.</w:t>
       </w:r>
     </w:p>
     <w:p>
@@ -7766,7 +7856,23 @@
           <w:sz w:val="22"/>
           <w:szCs w:val="22"/>
         </w:rPr>
-        <w:t xml:space="preserve"> step in the workflow need to have </w:t>
+        <w:t xml:space="preserve"> step in the workflow</w:t>
+      </w:r>
+      <w:r>
+        <w:rPr>
+          <w:rFonts w:asciiTheme="majorHAnsi" w:hAnsiTheme="majorHAnsi" w:cs="Courier New"/>
+          <w:sz w:val="22"/>
+          <w:szCs w:val="22"/>
+        </w:rPr>
+        <w:t xml:space="preserve"> will</w:t>
+      </w:r>
+      <w:r>
+        <w:rPr>
+          <w:rFonts w:asciiTheme="majorHAnsi" w:hAnsiTheme="majorHAnsi" w:cs="Courier New"/>
+          <w:sz w:val="22"/>
+          <w:szCs w:val="22"/>
+        </w:rPr>
+        <w:t xml:space="preserve"> need to have </w:t>
       </w:r>
       <w:r>
         <w:rPr>
@@ -7830,13 +7936,13 @@
       <w:pPr>
         <w:pStyle w:val="Heading3"/>
       </w:pPr>
-      <w:bookmarkStart w:id="21" w:name="_Data_Reviewer_Database"/>
-      <w:bookmarkStart w:id="22" w:name="_Toc458765649"/>
+      <w:bookmarkStart w:id="20" w:name="_Data_Reviewer_Database"/>
+      <w:bookmarkStart w:id="21" w:name="_Toc458765649"/>
+      <w:bookmarkEnd w:id="20"/>
+      <w:r>
+        <w:t>Data Reviewer Database</w:t>
+      </w:r>
       <w:bookmarkEnd w:id="21"/>
-      <w:r>
-        <w:t>Data Reviewer Database</w:t>
-      </w:r>
-      <w:bookmarkEnd w:id="22"/>
     </w:p>
     <w:p>
       <w:pPr>
@@ -7858,7 +7964,19 @@
           <w:rFonts w:asciiTheme="majorHAnsi" w:hAnsiTheme="majorHAnsi"/>
         </w:rPr>
         <w:lastRenderedPageBreak/>
-        <w:t xml:space="preserve">validate your data at defined stages of your workflow.  In order to use the CTM workflows with Data Reviewer, you will need to store you Data Reviewer repository in SDE and register it with Workflow Manager.  </w:t>
+        <w:t>validate your data at defined stages of your workflow.  In order to use the CTM workflows with Data Reviewer, you will need to store you</w:t>
+      </w:r>
+      <w:r>
+        <w:rPr>
+          <w:rFonts w:asciiTheme="majorHAnsi" w:hAnsiTheme="majorHAnsi"/>
+        </w:rPr>
+        <w:t>r</w:t>
+      </w:r>
+      <w:r>
+        <w:rPr>
+          <w:rFonts w:asciiTheme="majorHAnsi" w:hAnsiTheme="majorHAnsi"/>
+        </w:rPr>
+        <w:t xml:space="preserve"> Data Reviewer repository in SDE and register it with Workflow Manager.  </w:t>
       </w:r>
       <w:r>
         <w:rPr>
@@ -9361,62 +9479,62 @@
       <w:pPr>
         <w:pStyle w:val="Heading2"/>
       </w:pPr>
-      <w:bookmarkStart w:id="23" w:name="_Toc458765650"/>
+      <w:bookmarkStart w:id="22" w:name="_Toc458765650"/>
       <w:r>
         <w:t>Workflow Maps</w:t>
       </w:r>
+      <w:bookmarkEnd w:id="22"/>
+    </w:p>
+    <w:p>
+      <w:pPr>
+        <w:rPr>
+          <w:rFonts w:asciiTheme="majorHAnsi" w:hAnsiTheme="majorHAnsi"/>
+        </w:rPr>
+      </w:pPr>
+      <w:r>
+        <w:rPr>
+          <w:rFonts w:asciiTheme="majorHAnsi" w:hAnsiTheme="majorHAnsi"/>
+        </w:rPr>
+        <w:t xml:space="preserve">Workflow Manager uses a number of maps at different stages of the workflow.  </w:t>
+      </w:r>
+      <w:r>
+        <w:rPr>
+          <w:rFonts w:asciiTheme="majorHAnsi" w:hAnsiTheme="majorHAnsi"/>
+        </w:rPr>
+        <w:t xml:space="preserve">Template </w:t>
+      </w:r>
+      <w:proofErr w:type="spellStart"/>
+      <w:r>
+        <w:rPr>
+          <w:rFonts w:asciiTheme="majorHAnsi" w:hAnsiTheme="majorHAnsi"/>
+        </w:rPr>
+        <w:t>mxds</w:t>
+      </w:r>
+      <w:proofErr w:type="spellEnd"/>
+      <w:r>
+        <w:rPr>
+          <w:rFonts w:asciiTheme="majorHAnsi" w:hAnsiTheme="majorHAnsi"/>
+        </w:rPr>
+        <w:t xml:space="preserve"> </w:t>
+      </w:r>
+      <w:r>
+        <w:rPr>
+          <w:rFonts w:asciiTheme="majorHAnsi" w:hAnsiTheme="majorHAnsi"/>
+        </w:rPr>
+        <w:t xml:space="preserve">are provided with the CTM configuration, however, you will need to update the maps to point to your production data.  </w:t>
+      </w:r>
+    </w:p>
+    <w:p>
+      <w:pPr>
+        <w:pStyle w:val="Heading3"/>
+      </w:pPr>
+      <w:bookmarkStart w:id="23" w:name="_25K_AOI_Map"/>
+      <w:bookmarkStart w:id="24" w:name="_Toc458765651"/>
       <w:bookmarkEnd w:id="23"/>
-    </w:p>
-    <w:p>
-      <w:pPr>
-        <w:rPr>
-          <w:rFonts w:asciiTheme="majorHAnsi" w:hAnsiTheme="majorHAnsi"/>
-        </w:rPr>
-      </w:pPr>
-      <w:r>
-        <w:rPr>
-          <w:rFonts w:asciiTheme="majorHAnsi" w:hAnsiTheme="majorHAnsi"/>
-        </w:rPr>
-        <w:t xml:space="preserve">Workflow Manager uses a number of maps at different stages of the workflow.  </w:t>
-      </w:r>
-      <w:r>
-        <w:rPr>
-          <w:rFonts w:asciiTheme="majorHAnsi" w:hAnsiTheme="majorHAnsi"/>
-        </w:rPr>
-        <w:t xml:space="preserve">Template </w:t>
-      </w:r>
-      <w:proofErr w:type="spellStart"/>
-      <w:r>
-        <w:rPr>
-          <w:rFonts w:asciiTheme="majorHAnsi" w:hAnsiTheme="majorHAnsi"/>
-        </w:rPr>
-        <w:t>mxds</w:t>
-      </w:r>
-      <w:proofErr w:type="spellEnd"/>
-      <w:r>
-        <w:rPr>
-          <w:rFonts w:asciiTheme="majorHAnsi" w:hAnsiTheme="majorHAnsi"/>
-        </w:rPr>
-        <w:t xml:space="preserve"> </w:t>
-      </w:r>
-      <w:r>
-        <w:rPr>
-          <w:rFonts w:asciiTheme="majorHAnsi" w:hAnsiTheme="majorHAnsi"/>
-        </w:rPr>
-        <w:t xml:space="preserve">are provided with the CTM configuration, however, you will need to update the maps to point to your production data.  </w:t>
-      </w:r>
-    </w:p>
-    <w:p>
-      <w:pPr>
-        <w:pStyle w:val="Heading3"/>
-      </w:pPr>
-      <w:bookmarkStart w:id="24" w:name="_25K_AOI_Map"/>
-      <w:bookmarkStart w:id="25" w:name="_Toc458765651"/>
+      <w:r>
+        <w:t>25K AOI Map</w:t>
+      </w:r>
       <w:bookmarkEnd w:id="24"/>
-      <w:r>
-        <w:t>25K AOI Map</w:t>
-      </w:r>
-      <w:bookmarkEnd w:id="25"/>
     </w:p>
     <w:p>
       <w:pPr>
@@ -9503,7 +9621,7 @@
           <w:sz w:val="22"/>
           <w:szCs w:val="22"/>
         </w:rPr>
-        <w:t>Expand the Maps node in the Workflow Manager tree.</w:t>
+        <w:t>In your Workflow Manager repository, expand the Maps node.</w:t>
       </w:r>
     </w:p>
     <w:p>
@@ -9827,7 +9945,23 @@
           <w:sz w:val="22"/>
           <w:szCs w:val="22"/>
         </w:rPr>
-        <w:t>If you are the Salt Lake City data</w:t>
+        <w:t>If you are</w:t>
+      </w:r>
+      <w:r>
+        <w:rPr>
+          <w:rFonts w:asciiTheme="majorHAnsi" w:hAnsiTheme="majorHAnsi" w:cs="Courier New"/>
+          <w:sz w:val="22"/>
+          <w:szCs w:val="22"/>
+        </w:rPr>
+        <w:t xml:space="preserve"> using</w:t>
+      </w:r>
+      <w:r>
+        <w:rPr>
+          <w:rFonts w:asciiTheme="majorHAnsi" w:hAnsiTheme="majorHAnsi" w:cs="Courier New"/>
+          <w:sz w:val="22"/>
+          <w:szCs w:val="22"/>
+        </w:rPr>
+        <w:t xml:space="preserve"> the Salt Lake City data</w:t>
       </w:r>
       <w:r>
         <w:rPr>
@@ -10239,7 +10373,23 @@
           <w:sz w:val="22"/>
           <w:szCs w:val="22"/>
         </w:rPr>
-        <w:t xml:space="preserve">When all of the changes are complete, regardless of if you use the Salt Lake data or your own. </w:t>
+        <w:t>When all of the cha</w:t>
+      </w:r>
+      <w:r>
+        <w:rPr>
+          <w:rFonts w:asciiTheme="majorHAnsi" w:hAnsiTheme="majorHAnsi" w:cs="Courier New"/>
+          <w:sz w:val="22"/>
+          <w:szCs w:val="22"/>
+        </w:rPr>
+        <w:t>nges are complete, regardless</w:t>
+      </w:r>
+      <w:r>
+        <w:rPr>
+          <w:rFonts w:asciiTheme="majorHAnsi" w:hAnsiTheme="majorHAnsi" w:cs="Courier New"/>
+          <w:sz w:val="22"/>
+          <w:szCs w:val="22"/>
+        </w:rPr>
+        <w:t xml:space="preserve"> if you use the Salt Lake data or your own. </w:t>
       </w:r>
     </w:p>
     <w:p>
@@ -10347,13 +10497,13 @@
       <w:pPr>
         <w:pStyle w:val="Heading3"/>
       </w:pPr>
-      <w:bookmarkStart w:id="26" w:name="_CTM_25K_Data"/>
-      <w:bookmarkStart w:id="27" w:name="_Toc458765652"/>
+      <w:bookmarkStart w:id="25" w:name="_CTM_25K_Data"/>
+      <w:bookmarkStart w:id="26" w:name="_Toc458765652"/>
+      <w:bookmarkEnd w:id="25"/>
+      <w:r>
+        <w:t>CTM 25K Data Editing Map</w:t>
+      </w:r>
       <w:bookmarkEnd w:id="26"/>
-      <w:r>
-        <w:t>CTM 25K Data Editing Map</w:t>
-      </w:r>
-      <w:bookmarkEnd w:id="27"/>
     </w:p>
     <w:p>
       <w:pPr>
@@ -10539,7 +10689,23 @@
           <w:szCs w:val="22"/>
         </w:rPr>
         <w:lastRenderedPageBreak/>
-        <w:t xml:space="preserve">Click red exclamation mark next to the </w:t>
+        <w:t>Click</w:t>
+      </w:r>
+      <w:r>
+        <w:rPr>
+          <w:rFonts w:asciiTheme="majorHAnsi" w:hAnsiTheme="majorHAnsi" w:cs="Courier New"/>
+          <w:sz w:val="22"/>
+          <w:szCs w:val="22"/>
+        </w:rPr>
+        <w:t xml:space="preserve"> the</w:t>
+      </w:r>
+      <w:r>
+        <w:rPr>
+          <w:rFonts w:asciiTheme="majorHAnsi" w:hAnsiTheme="majorHAnsi" w:cs="Courier New"/>
+          <w:sz w:val="22"/>
+          <w:szCs w:val="22"/>
+        </w:rPr>
+        <w:t xml:space="preserve"> red exclamation mark next to the </w:t>
       </w:r>
       <w:r>
         <w:rPr>
@@ -10765,11 +10931,11 @@
       <w:pPr>
         <w:pStyle w:val="Heading3"/>
       </w:pPr>
-      <w:bookmarkStart w:id="28" w:name="_Toc458765653"/>
+      <w:bookmarkStart w:id="27" w:name="_Toc458765653"/>
       <w:r>
         <w:t>Map View Map</w:t>
       </w:r>
-      <w:bookmarkEnd w:id="28"/>
+      <w:bookmarkEnd w:id="27"/>
     </w:p>
     <w:p>
       <w:pPr>
@@ -11188,11 +11354,11 @@
       <w:pPr>
         <w:pStyle w:val="Heading2"/>
       </w:pPr>
-      <w:bookmarkStart w:id="29" w:name="_Toc458765654"/>
+      <w:bookmarkStart w:id="28" w:name="_Toc458765654"/>
       <w:r>
         <w:t>Emails</w:t>
       </w:r>
-      <w:bookmarkEnd w:id="29"/>
+      <w:bookmarkEnd w:id="28"/>
     </w:p>
     <w:p>
       <w:pPr>
@@ -11234,7 +11400,19 @@
         <w:rPr>
           <w:rFonts w:asciiTheme="majorHAnsi" w:hAnsiTheme="majorHAnsi"/>
         </w:rPr>
-        <w:t xml:space="preserve">Some email notifications are pre-configure in the CTM workflows, however, in order for emails to be sent, you need to provide information about your email server. </w:t>
+        <w:t>Some email notifications are pre-configure</w:t>
+      </w:r>
+      <w:r>
+        <w:rPr>
+          <w:rFonts w:asciiTheme="majorHAnsi" w:hAnsiTheme="majorHAnsi"/>
+        </w:rPr>
+        <w:t>d</w:t>
+      </w:r>
+      <w:r>
+        <w:rPr>
+          <w:rFonts w:asciiTheme="majorHAnsi" w:hAnsiTheme="majorHAnsi"/>
+        </w:rPr>
+        <w:t xml:space="preserve"> in the CTM workflows, however, in order for emails to be sent, you need to provide information about your email server. </w:t>
       </w:r>
     </w:p>
     <w:p>
@@ -11407,40 +11585,40 @@
       <w:pPr>
         <w:pStyle w:val="Heading1"/>
       </w:pPr>
-      <w:bookmarkStart w:id="30" w:name="_Toc458765655"/>
+      <w:bookmarkStart w:id="29" w:name="_Toc458765655"/>
       <w:r>
         <w:lastRenderedPageBreak/>
         <w:t>Testing CTM Workflow Configurations</w:t>
       </w:r>
+      <w:bookmarkEnd w:id="29"/>
+    </w:p>
+    <w:p>
+      <w:pPr>
+        <w:rPr>
+          <w:rFonts w:asciiTheme="majorHAnsi" w:hAnsiTheme="majorHAnsi"/>
+        </w:rPr>
+      </w:pPr>
+      <w:r>
+        <w:rPr>
+          <w:rFonts w:asciiTheme="majorHAnsi" w:hAnsiTheme="majorHAnsi"/>
+        </w:rPr>
+        <w:t xml:space="preserve">Once you have updated the Workflow Manager configurations provided, you will want to test on a single machine before deploying to all machines and users.  </w:t>
+      </w:r>
+    </w:p>
+    <w:p>
+      <w:pPr>
+        <w:pStyle w:val="Heading2"/>
+      </w:pPr>
+      <w:bookmarkStart w:id="30" w:name="_Verify_Required_Files"/>
+      <w:bookmarkStart w:id="31" w:name="_Toc458765656"/>
       <w:bookmarkEnd w:id="30"/>
-    </w:p>
-    <w:p>
-      <w:pPr>
-        <w:rPr>
-          <w:rFonts w:asciiTheme="majorHAnsi" w:hAnsiTheme="majorHAnsi"/>
-        </w:rPr>
-      </w:pPr>
-      <w:r>
-        <w:rPr>
-          <w:rFonts w:asciiTheme="majorHAnsi" w:hAnsiTheme="majorHAnsi"/>
-        </w:rPr>
-        <w:t xml:space="preserve">Once you have updated the Workflow Manager configurations provided, you will want to test on a single machine before deploying to all machines and users.  </w:t>
-      </w:r>
-    </w:p>
-    <w:p>
-      <w:pPr>
-        <w:pStyle w:val="Heading2"/>
-      </w:pPr>
-      <w:bookmarkStart w:id="31" w:name="_Verify_Required_Files"/>
-      <w:bookmarkStart w:id="32" w:name="_Toc458765656"/>
+      <w:r>
+        <w:t xml:space="preserve">Verify </w:t>
+      </w:r>
+      <w:r>
+        <w:t>Required Files and Directories</w:t>
+      </w:r>
       <w:bookmarkEnd w:id="31"/>
-      <w:r>
-        <w:t xml:space="preserve">Verify </w:t>
-      </w:r>
-      <w:r>
-        <w:t>Required Files and Directories</w:t>
-      </w:r>
-      <w:bookmarkEnd w:id="32"/>
     </w:p>
     <w:p>
       <w:pPr>
@@ -11973,7 +12151,23 @@
           <w:sz w:val="22"/>
           <w:szCs w:val="22"/>
         </w:rPr>
-        <w:t xml:space="preserve"> folder will be used as stor</w:t>
+        <w:t xml:space="preserve"> folder will be used as</w:t>
+      </w:r>
+      <w:r>
+        <w:rPr>
+          <w:rFonts w:asciiTheme="majorHAnsi" w:hAnsiTheme="majorHAnsi" w:cs="Courier New"/>
+          <w:sz w:val="22"/>
+          <w:szCs w:val="22"/>
+        </w:rPr>
+        <w:t xml:space="preserve"> a</w:t>
+      </w:r>
+      <w:r>
+        <w:rPr>
+          <w:rFonts w:asciiTheme="majorHAnsi" w:hAnsiTheme="majorHAnsi" w:cs="Courier New"/>
+          <w:sz w:val="22"/>
+          <w:szCs w:val="22"/>
+        </w:rPr>
+        <w:t xml:space="preserve"> stor</w:t>
       </w:r>
       <w:r>
         <w:rPr>
@@ -12074,7 +12268,7 @@
         <w:rPr>
           <w:rFonts w:asciiTheme="majorHAnsi" w:hAnsiTheme="majorHAnsi"/>
         </w:rPr>
-        <w:t xml:space="preserve"> does not exist, add create an SDE connection file to your production database.  Steps for creating this file are provided in the </w:t>
+        <w:t xml:space="preserve"> does not exist, create an SDE connection file to your production database.  Steps for creating this file are provided in the </w:t>
       </w:r>
       <w:hyperlink w:anchor="_Production_Database" w:history="1">
         <w:r>
@@ -12207,7 +12401,13 @@
         <w:rPr>
           <w:rFonts w:asciiTheme="majorHAnsi" w:hAnsiTheme="majorHAnsi"/>
         </w:rPr>
-        <w:t xml:space="preserve"> does not exist, add create an SDE connection file to your production database.  Steps for creating this file are provided in the</w:t>
+        <w:t xml:space="preserve"> does not exist, </w:t>
+      </w:r>
+      <w:r>
+        <w:rPr>
+          <w:rFonts w:asciiTheme="majorHAnsi" w:hAnsiTheme="majorHAnsi"/>
+        </w:rPr>
+        <w:t>create an SDE connection file to your production database.  Steps for creating this file are provided in the</w:t>
       </w:r>
       <w:r>
         <w:rPr>
@@ -12242,22 +12442,22 @@
       <w:pPr>
         <w:pStyle w:val="Heading2"/>
       </w:pPr>
-      <w:bookmarkStart w:id="33" w:name="_Copy_Directories_to"/>
-      <w:bookmarkStart w:id="34" w:name="_Toc458765657"/>
+      <w:bookmarkStart w:id="32" w:name="_Copy_Directories_to"/>
+      <w:bookmarkStart w:id="33" w:name="_Toc458765657"/>
+      <w:bookmarkEnd w:id="32"/>
+      <w:r>
+        <w:t>Copy</w:t>
+      </w:r>
+      <w:r>
+        <w:t xml:space="preserve"> Directories</w:t>
+      </w:r>
+      <w:r>
+        <w:t xml:space="preserve"> to Shared </w:t>
+      </w:r>
+      <w:r>
+        <w:t>Path</w:t>
+      </w:r>
       <w:bookmarkEnd w:id="33"/>
-      <w:r>
-        <w:t>Copy</w:t>
-      </w:r>
-      <w:r>
-        <w:t xml:space="preserve"> Directories</w:t>
-      </w:r>
-      <w:r>
-        <w:t xml:space="preserve"> to Shared </w:t>
-      </w:r>
-      <w:r>
-        <w:t>Path</w:t>
-      </w:r>
-      <w:bookmarkEnd w:id="34"/>
     </w:p>
     <w:p>
       <w:pPr>
@@ -12379,11 +12579,11 @@
       <w:pPr>
         <w:pStyle w:val="Heading2"/>
       </w:pPr>
-      <w:bookmarkStart w:id="35" w:name="_Toc458765658"/>
+      <w:bookmarkStart w:id="34" w:name="_Toc458765658"/>
       <w:r>
         <w:t>Run Bat file</w:t>
       </w:r>
-      <w:bookmarkEnd w:id="35"/>
+      <w:bookmarkEnd w:id="34"/>
     </w:p>
     <w:p>
       <w:pPr>
@@ -12633,11 +12833,11 @@
       <w:pPr>
         <w:pStyle w:val="Heading2"/>
       </w:pPr>
-      <w:bookmarkStart w:id="36" w:name="_Toc458765659"/>
+      <w:bookmarkStart w:id="35" w:name="_Toc458765659"/>
       <w:r>
         <w:t>Test the Workflow</w:t>
       </w:r>
-      <w:bookmarkEnd w:id="36"/>
+      <w:bookmarkEnd w:id="35"/>
     </w:p>
     <w:p>
       <w:pPr>
@@ -13126,34 +13326,34 @@
       <w:pPr>
         <w:pStyle w:val="Heading1"/>
       </w:pPr>
-      <w:bookmarkStart w:id="37" w:name="_Toc458765660"/>
+      <w:bookmarkStart w:id="36" w:name="_Toc458765660"/>
       <w:r>
         <w:t>Deploying CTM Workflow Configurations</w:t>
       </w:r>
+      <w:bookmarkEnd w:id="36"/>
+    </w:p>
+    <w:p>
+      <w:pPr>
+        <w:rPr>
+          <w:rFonts w:asciiTheme="majorHAnsi" w:hAnsiTheme="majorHAnsi"/>
+        </w:rPr>
+      </w:pPr>
+      <w:r>
+        <w:rPr>
+          <w:rFonts w:asciiTheme="majorHAnsi" w:hAnsiTheme="majorHAnsi"/>
+        </w:rPr>
+        <w:t>Once you have tested the workflows and ensured that they work, you can deploy the Workflow Manager configurations to everyone who will be involved in executing the workflows.</w:t>
+      </w:r>
+    </w:p>
+    <w:p>
+      <w:pPr>
+        <w:pStyle w:val="Heading2"/>
+      </w:pPr>
+      <w:bookmarkStart w:id="37" w:name="_Toc458765661"/>
+      <w:r>
+        <w:t>Ensure users have permissions</w:t>
+      </w:r>
       <w:bookmarkEnd w:id="37"/>
-    </w:p>
-    <w:p>
-      <w:pPr>
-        <w:rPr>
-          <w:rFonts w:asciiTheme="majorHAnsi" w:hAnsiTheme="majorHAnsi"/>
-        </w:rPr>
-      </w:pPr>
-      <w:r>
-        <w:rPr>
-          <w:rFonts w:asciiTheme="majorHAnsi" w:hAnsiTheme="majorHAnsi"/>
-        </w:rPr>
-        <w:t>Once you have tested the workflows and ensured that they work, you can deploy the Workflow Manager configurations to everyone who will be involved in executing the workflows.</w:t>
-      </w:r>
-    </w:p>
-    <w:p>
-      <w:pPr>
-        <w:pStyle w:val="Heading2"/>
-      </w:pPr>
-      <w:bookmarkStart w:id="38" w:name="_Toc458765661"/>
-      <w:r>
-        <w:t>Ensure users have permissions</w:t>
-      </w:r>
-      <w:bookmarkEnd w:id="38"/>
       <w:r>
         <w:t xml:space="preserve"> </w:t>
       </w:r>
@@ -13202,11 +13402,11 @@
       <w:pPr>
         <w:pStyle w:val="Heading2"/>
       </w:pPr>
-      <w:bookmarkStart w:id="39" w:name="_Toc458765662"/>
+      <w:bookmarkStart w:id="38" w:name="_Toc458765662"/>
       <w:r>
         <w:t>Provide connection information to all users</w:t>
       </w:r>
-      <w:bookmarkEnd w:id="39"/>
+      <w:bookmarkEnd w:id="38"/>
     </w:p>
     <w:p>
       <w:pPr>
@@ -13841,15 +14041,15 @@
       <w:pPr>
         <w:pStyle w:val="Heading2"/>
       </w:pPr>
-      <w:bookmarkStart w:id="40" w:name="_Copy_workflows_directory"/>
-      <w:bookmarkStart w:id="41" w:name="_Run_bat_file"/>
-      <w:bookmarkStart w:id="42" w:name="_Toc458765663"/>
+      <w:bookmarkStart w:id="39" w:name="_Copy_workflows_directory"/>
+      <w:bookmarkStart w:id="40" w:name="_Run_bat_file"/>
+      <w:bookmarkStart w:id="41" w:name="_Toc458765663"/>
+      <w:bookmarkEnd w:id="39"/>
       <w:bookmarkEnd w:id="40"/>
+      <w:r>
+        <w:t>Run bat file</w:t>
+      </w:r>
       <w:bookmarkEnd w:id="41"/>
-      <w:r>
-        <w:t>Run bat file</w:t>
-      </w:r>
-      <w:bookmarkEnd w:id="42"/>
     </w:p>
     <w:p>
       <w:pPr>
@@ -14121,27 +14321,87 @@
       <w:pPr>
         <w:pStyle w:val="Heading1"/>
       </w:pPr>
-      <w:bookmarkStart w:id="43" w:name="_Common_Workflow_Errors"/>
-      <w:bookmarkStart w:id="44" w:name="_Toc458765664"/>
-      <w:bookmarkEnd w:id="43"/>
+      <w:bookmarkStart w:id="42" w:name="_Common_Workflow_Errors"/>
+      <w:bookmarkStart w:id="43" w:name="_Toc458765664"/>
+      <w:bookmarkEnd w:id="42"/>
       <w:r>
         <w:lastRenderedPageBreak/>
         <w:t>Common Workflow Errors</w:t>
       </w:r>
+      <w:bookmarkEnd w:id="43"/>
+    </w:p>
+    <w:p>
+      <w:pPr>
+        <w:rPr>
+          <w:rFonts w:asciiTheme="majorHAnsi" w:hAnsiTheme="majorHAnsi"/>
+        </w:rPr>
+      </w:pPr>
+      <w:bookmarkStart w:id="44" w:name="_Toc458765665"/>
+      <w:r>
+        <w:rPr>
+          <w:rStyle w:val="Heading2Char"/>
+        </w:rPr>
+        <w:t>Cannot create a job</w:t>
+      </w:r>
       <w:bookmarkEnd w:id="44"/>
-    </w:p>
-    <w:p>
-      <w:pPr>
-        <w:rPr>
-          <w:rFonts w:asciiTheme="majorHAnsi" w:hAnsiTheme="majorHAnsi"/>
-        </w:rPr>
-      </w:pPr>
-      <w:bookmarkStart w:id="45" w:name="_Toc458765665"/>
+      <w:r>
+        <w:rPr>
+          <w:rFonts w:asciiTheme="majorHAnsi" w:hAnsiTheme="majorHAnsi"/>
+        </w:rPr>
+        <w:t xml:space="preserve"> </w:t>
+      </w:r>
+    </w:p>
+    <w:p>
+      <w:pPr>
+        <w:rPr>
+          <w:rFonts w:asciiTheme="majorHAnsi" w:hAnsiTheme="majorHAnsi"/>
+        </w:rPr>
+      </w:pPr>
+      <w:r>
+        <w:rPr>
+          <w:rFonts w:asciiTheme="majorHAnsi" w:hAnsiTheme="majorHAnsi"/>
+        </w:rPr>
+        <w:t xml:space="preserve">If you launch the Workflow Manager application and the Create New Job(s) button is disabled, the likely cause is that your user does not have permissions to create jobs.  Ask the Workflow Manager Administrator to add you to a group that has the </w:t>
+      </w:r>
+      <w:proofErr w:type="spellStart"/>
+      <w:r>
+        <w:rPr>
+          <w:rFonts w:asciiTheme="majorHAnsi" w:hAnsiTheme="majorHAnsi"/>
+        </w:rPr>
+        <w:t>CreateJob</w:t>
+      </w:r>
+      <w:proofErr w:type="spellEnd"/>
+      <w:r>
+        <w:rPr>
+          <w:rFonts w:asciiTheme="majorHAnsi" w:hAnsiTheme="majorHAnsi"/>
+        </w:rPr>
+        <w:t xml:space="preserve"> privilege.  </w:t>
+      </w:r>
+    </w:p>
+    <w:p>
+      <w:pPr>
+        <w:rPr>
+          <w:rFonts w:asciiTheme="majorHAnsi" w:hAnsiTheme="majorHAnsi"/>
+        </w:rPr>
+      </w:pPr>
+      <w:bookmarkStart w:id="45" w:name="_Toc458765666"/>
       <w:r>
         <w:rPr>
           <w:rStyle w:val="Heading2Char"/>
         </w:rPr>
-        <w:t>Cannot create a job</w:t>
+        <w:t>Cannot ex</w:t>
+      </w:r>
+      <w:r>
+        <w:rPr>
+          <w:rStyle w:val="Heading2Char"/>
+        </w:rPr>
+        <w:t>e</w:t>
+      </w:r>
+      <w:r>
+        <w:rPr>
+          <w:rStyle w:val="Heading2Char"/>
+        </w:rPr>
+        <w:t>cute a step</w:t>
       </w:r>
       <w:bookmarkEnd w:id="45"/>
       <w:r>
@@ -14161,102 +14421,42 @@
         <w:rPr>
           <w:rFonts w:asciiTheme="majorHAnsi" w:hAnsiTheme="majorHAnsi"/>
         </w:rPr>
-        <w:t xml:space="preserve">If you launch the Workflow Manager application and the Create New Job(s) button is disabled, the likely cause is that your user does not have permissions to create jobs.  Ask the Workflow Manager Administrator to add you to a group that has the </w:t>
-      </w:r>
-      <w:proofErr w:type="spellStart"/>
-      <w:r>
-        <w:rPr>
-          <w:rFonts w:asciiTheme="majorHAnsi" w:hAnsiTheme="majorHAnsi"/>
-        </w:rPr>
-        <w:t>CreateJob</w:t>
-      </w:r>
-      <w:proofErr w:type="spellEnd"/>
-      <w:r>
-        <w:rPr>
-          <w:rFonts w:asciiTheme="majorHAnsi" w:hAnsiTheme="majorHAnsi"/>
-        </w:rPr>
-        <w:t xml:space="preserve"> privilege.  </w:t>
-      </w:r>
-    </w:p>
-    <w:p>
-      <w:pPr>
-        <w:rPr>
-          <w:rFonts w:asciiTheme="majorHAnsi" w:hAnsiTheme="majorHAnsi"/>
-        </w:rPr>
-      </w:pPr>
-      <w:bookmarkStart w:id="46" w:name="_Toc458765666"/>
+        <w:t xml:space="preserve">If you open a job workflow and the Run Current Step button is disabled, this typically means that the job is not assigned to you.  Turn to the Properties tab and verify that the job is assigned to you.  If it is not and you are responsible for executing the step, you can reassign the job to yourself.  </w:t>
+      </w:r>
+      <w:r>
+        <w:rPr>
+          <w:rFonts w:asciiTheme="majorHAnsi" w:hAnsiTheme="majorHAnsi"/>
+        </w:rPr>
+        <w:t xml:space="preserve"> Even if the job is assigned to a group that you are a part of, you will not be able to execute the step until the job is assigned to you.</w:t>
+      </w:r>
+    </w:p>
+    <w:p>
+      <w:pPr>
+        <w:rPr>
+          <w:rFonts w:asciiTheme="majorHAnsi" w:hAnsiTheme="majorHAnsi"/>
+        </w:rPr>
+      </w:pPr>
+      <w:r>
+        <w:rPr>
+          <w:rFonts w:asciiTheme="majorHAnsi" w:hAnsiTheme="majorHAnsi"/>
+        </w:rPr>
+        <w:t xml:space="preserve">If you are unable to reassign the job, ask the technical lead for the job to reassign it to you.  You may also want to verify with the Workflow Manager Administrator that you are a member of the correct group or groups.  </w:t>
+      </w:r>
+    </w:p>
+    <w:p>
+      <w:pPr>
+        <w:rPr>
+          <w:rFonts w:asciiTheme="majorHAnsi" w:hAnsiTheme="majorHAnsi"/>
+        </w:rPr>
+      </w:pPr>
+      <w:bookmarkStart w:id="46" w:name="_Toc458765667"/>
       <w:r>
         <w:rPr>
           <w:rStyle w:val="Heading2Char"/>
         </w:rPr>
-        <w:t>Cannot ex</w:t>
-      </w:r>
-      <w:r>
-        <w:rPr>
-          <w:rStyle w:val="Heading2Char"/>
-        </w:rPr>
-        <w:t>e</w:t>
-      </w:r>
-      <w:r>
-        <w:rPr>
-          <w:rStyle w:val="Heading2Char"/>
-        </w:rPr>
-        <w:t>cute a step</w:t>
+        <w:t>Invalid toolbox path</w:t>
       </w:r>
       <w:bookmarkEnd w:id="46"/>
-      <w:r>
-        <w:rPr>
-          <w:rFonts w:asciiTheme="majorHAnsi" w:hAnsiTheme="majorHAnsi"/>
-        </w:rPr>
-        <w:t xml:space="preserve"> </w:t>
-      </w:r>
-    </w:p>
-    <w:p>
-      <w:pPr>
-        <w:rPr>
-          <w:rFonts w:asciiTheme="majorHAnsi" w:hAnsiTheme="majorHAnsi"/>
-        </w:rPr>
-      </w:pPr>
-      <w:r>
-        <w:rPr>
-          <w:rFonts w:asciiTheme="majorHAnsi" w:hAnsiTheme="majorHAnsi"/>
-        </w:rPr>
-        <w:t xml:space="preserve">If you open a job workflow and the Run Current Step button is disabled, this typically means that the job is not assigned to you.  Turn to the Properties tab and verify that the job is assigned to you.  If it is not and you are responsible for executing the step, you can reassign the job to yourself.  </w:t>
-      </w:r>
-      <w:r>
-        <w:rPr>
-          <w:rFonts w:asciiTheme="majorHAnsi" w:hAnsiTheme="majorHAnsi"/>
-        </w:rPr>
-        <w:t xml:space="preserve"> Even if the job is assigned to a group that you are a part of, you will not be able to execute the step until the job is assigned to you.</w:t>
-      </w:r>
-    </w:p>
-    <w:p>
-      <w:pPr>
-        <w:rPr>
-          <w:rFonts w:asciiTheme="majorHAnsi" w:hAnsiTheme="majorHAnsi"/>
-        </w:rPr>
-      </w:pPr>
-      <w:r>
-        <w:rPr>
-          <w:rFonts w:asciiTheme="majorHAnsi" w:hAnsiTheme="majorHAnsi"/>
-        </w:rPr>
-        <w:t xml:space="preserve">If you are unable to reassign the job, ask the technical lead for the job to reassign it to you.  You may also want to verify with the Workflow Manager Administrator that you are a member of the correct group or groups.  </w:t>
-      </w:r>
-    </w:p>
-    <w:p>
-      <w:pPr>
-        <w:rPr>
-          <w:rFonts w:asciiTheme="majorHAnsi" w:hAnsiTheme="majorHAnsi"/>
-        </w:rPr>
-      </w:pPr>
-      <w:bookmarkStart w:id="47" w:name="_Toc458765667"/>
-      <w:r>
-        <w:rPr>
-          <w:rStyle w:val="Heading2Char"/>
-        </w:rPr>
-        <w:t>Invalid toolbox path</w:t>
-      </w:r>
-      <w:bookmarkEnd w:id="47"/>
     </w:p>
     <w:p>
       <w:pPr>
@@ -14308,14 +14508,14 @@
           <w:rStyle w:val="Heading2Char"/>
         </w:rPr>
       </w:pPr>
-      <w:bookmarkStart w:id="48" w:name="_Toc458765668"/>
+      <w:bookmarkStart w:id="47" w:name="_Toc458765668"/>
       <w:r>
         <w:rPr>
           <w:rStyle w:val="Heading2Char"/>
         </w:rPr>
         <w:t>Cannot create Job Directory</w:t>
       </w:r>
-      <w:bookmarkEnd w:id="48"/>
+      <w:bookmarkEnd w:id="47"/>
     </w:p>
     <w:p>
       <w:pPr>
@@ -14464,7 +14664,7 @@
           <w:rFonts w:asciiTheme="majorHAnsi" w:hAnsiTheme="majorHAnsi"/>
         </w:rPr>
       </w:pPr>
-      <w:bookmarkStart w:id="49" w:name="_Toc458765669"/>
+      <w:bookmarkStart w:id="48" w:name="_Toc458765669"/>
       <w:r>
         <w:rPr>
           <w:rStyle w:val="Heading2Char"/>
@@ -14489,7 +14689,7 @@
         </w:rPr>
         <w:t>– Selected Data workspace does not exist</w:t>
       </w:r>
-      <w:bookmarkEnd w:id="49"/>
+      <w:bookmarkEnd w:id="48"/>
       <w:r>
         <w:rPr>
           <w:rFonts w:asciiTheme="majorHAnsi" w:hAnsiTheme="majorHAnsi"/>
@@ -14550,7 +14750,7 @@
           <w:rFonts w:asciiTheme="majorHAnsi" w:hAnsiTheme="majorHAnsi"/>
         </w:rPr>
       </w:pPr>
-      <w:bookmarkStart w:id="50" w:name="_Toc458765670"/>
+      <w:bookmarkStart w:id="49" w:name="_Toc458765670"/>
       <w:r>
         <w:rPr>
           <w:rStyle w:val="Heading2Char"/>
@@ -14569,7 +14769,7 @@
         </w:rPr>
         <w:t>– The batch file does not exist</w:t>
       </w:r>
-      <w:bookmarkEnd w:id="50"/>
+      <w:bookmarkEnd w:id="49"/>
       <w:r>
         <w:rPr>
           <w:rFonts w:asciiTheme="majorHAnsi" w:hAnsiTheme="majorHAnsi"/>
@@ -14587,14 +14787,26 @@
         <w:rPr>
           <w:rFonts w:asciiTheme="majorHAnsi" w:hAnsiTheme="majorHAnsi"/>
         </w:rPr>
-        <w:t xml:space="preserve">When running the Execute Data Reviewer Batch Job step, Data Reviewer needs to have access to the quality control rules file called a batch job.  The step expects a batch job named </w:t>
+        <w:t>When running the Execute Data Reviewer Batch Job step, Data Reviewer needs to have access to the quality control rules file called a batch job.  The step expects a bat</w:t>
+      </w:r>
+      <w:r>
+        <w:rPr>
+          <w:rFonts w:asciiTheme="majorHAnsi" w:hAnsiTheme="majorHAnsi"/>
+        </w:rPr>
+        <w:t xml:space="preserve">ch job named </w:t>
       </w:r>
       <w:proofErr w:type="spellStart"/>
       <w:r>
         <w:rPr>
           <w:rFonts w:asciiTheme="majorHAnsi" w:hAnsiTheme="majorHAnsi"/>
         </w:rPr>
-        <w:t>CTM_All_Checks_Final.rbj</w:t>
+        <w:t>CTM_All_Checks</w:t>
+      </w:r>
+      <w:r>
+        <w:rPr>
+          <w:rFonts w:asciiTheme="majorHAnsi" w:hAnsiTheme="majorHAnsi"/>
+        </w:rPr>
+        <w:t>.rbj</w:t>
       </w:r>
       <w:proofErr w:type="spellEnd"/>
       <w:r>
@@ -14668,14 +14880,28 @@
         <w:rPr>
           <w:rFonts w:asciiTheme="majorHAnsi" w:hAnsiTheme="majorHAnsi" w:cs="Courier New"/>
         </w:rPr>
-        <w:t xml:space="preserve"> and that the </w:t>
+        <w:t xml:space="preserve"> a</w:t>
+      </w:r>
+      <w:r>
+        <w:rPr>
+          <w:rFonts w:asciiTheme="majorHAnsi" w:hAnsiTheme="majorHAnsi" w:cs="Courier New"/>
+        </w:rPr>
+        <w:t xml:space="preserve">nd that the </w:t>
       </w:r>
       <w:proofErr w:type="spellStart"/>
       <w:r>
         <w:rPr>
           <w:rFonts w:asciiTheme="majorHAnsi" w:hAnsiTheme="majorHAnsi" w:cs="Courier New"/>
         </w:rPr>
-        <w:t>CTM_All_Checks_Final.rbj</w:t>
+        <w:t>CTM_All_Checks</w:t>
+      </w:r>
+      <w:bookmarkStart w:id="50" w:name="_GoBack"/>
+      <w:bookmarkEnd w:id="50"/>
+      <w:r>
+        <w:rPr>
+          <w:rFonts w:asciiTheme="majorHAnsi" w:hAnsiTheme="majorHAnsi" w:cs="Courier New"/>
+        </w:rPr>
+        <w:t>.rbj</w:t>
       </w:r>
       <w:proofErr w:type="spellEnd"/>
       <w:r>
@@ -18502,7 +18728,7 @@
 </file>
 
 <file path=customXml/itemProps1.xml><?xml version="1.0" encoding="utf-8"?>
-<ds:datastoreItem xmlns:ds="http://schemas.openxmlformats.org/officeDocument/2006/customXml" ds:itemID="{FD3E4F99-D4AD-4B76-B2E5-1590F7A13494}">
+<ds:datastoreItem xmlns:ds="http://schemas.openxmlformats.org/officeDocument/2006/customXml" ds:itemID="{5C54FF37-9D25-422E-98B7-82AC71590121}">
   <ds:schemaRefs>
     <ds:schemaRef ds:uri="http://schemas.openxmlformats.org/officeDocument/2006/bibliography"/>
   </ds:schemaRefs>

</xml_diff>